<commit_message>
Análisis métricas S2 terminado
Se ha hecho el análisis de las métricas del Sprint S2. Queda analizar la métricas del Sprint S3
</commit_message>
<xml_diff>
--- a/src/main/resources/doc/Actas Daily Scrum/S3/4. Daily Srcum 26 abril.docx
+++ b/src/main/resources/doc/Actas Daily Scrum/S3/4. Daily Srcum 26 abril.docx
@@ -289,7 +289,23 @@
                               <w:jc w:val="right"/>
                             </w:pPr>
                             <w:r>
-                              <w:t>Carmen Mª Muñoz Pérez (Scrum Master)</w:t>
+                              <w:t xml:space="preserve">Carmen </w:t>
+                            </w:r>
+                            <w:proofErr w:type="spellStart"/>
+                            <w:r>
+                              <w:t>Mª</w:t>
+                            </w:r>
+                            <w:proofErr w:type="spellEnd"/>
+                            <w:r>
+                              <w:t xml:space="preserve"> Muñoz Pérez (Scrum </w:t>
+                            </w:r>
+                            <w:proofErr w:type="gramStart"/>
+                            <w:r>
+                              <w:t>Master</w:t>
+                            </w:r>
+                            <w:proofErr w:type="gramEnd"/>
+                            <w:r>
+                              <w:t>)</w:t>
                             </w:r>
                           </w:p>
                           <w:p>
@@ -804,7 +820,23 @@
         <w:jc w:val="both"/>
       </w:pPr>
       <w:r>
-        <w:t>Carmen Mª Muñoz Pérez (Scrum Master)</w:t>
+        <w:t xml:space="preserve">Carmen </w:t>
+      </w:r>
+      <w:proofErr w:type="spellStart"/>
+      <w:r>
+        <w:t>Mª</w:t>
+      </w:r>
+      <w:proofErr w:type="spellEnd"/>
+      <w:r>
+        <w:t xml:space="preserve"> Muñoz Pérez (Scrum </w:t>
+      </w:r>
+      <w:proofErr w:type="gramStart"/>
+      <w:r>
+        <w:t>Master</w:t>
+      </w:r>
+      <w:proofErr w:type="gramEnd"/>
+      <w:r>
+        <w:t>)</w:t>
       </w:r>
     </w:p>
     <w:p>
@@ -879,7 +911,33 @@
         <w:jc w:val="both"/>
       </w:pPr>
       <w:r>
-        <w:t xml:space="preserve">Carmen Mª puso en revisión su tarea de creación de formulario de petición de adopción, a pesar de que no todos los tests daban correctamente. Se decidió así debido al tiempo ajustado que se tiene para terminar el Sprint. Así ha implementado el sistema de aceptación de adopciones al completo. También ha trabajado en sus tests aunque tiene el mismo problema que con los otros. Lo intentará solucionar, pero sino se revisará, ya que se prioriza </w:t>
+        <w:t xml:space="preserve">Carmen </w:t>
+      </w:r>
+      <w:proofErr w:type="spellStart"/>
+      <w:r>
+        <w:t>Mª</w:t>
+      </w:r>
+      <w:proofErr w:type="spellEnd"/>
+      <w:r>
+        <w:t xml:space="preserve"> puso en revisión su tarea de creación de formulario de petición de adopción, a pesar de que no todos los </w:t>
+      </w:r>
+      <w:proofErr w:type="spellStart"/>
+      <w:r>
+        <w:t>tests</w:t>
+      </w:r>
+      <w:proofErr w:type="spellEnd"/>
+      <w:r>
+        <w:t xml:space="preserve"> daban correctamente. Se decidió así debido al tiempo ajustado que se tiene para terminar el Sprint. Así ha implementado el sistema de aceptación de adopciones al completo. También ha trabajado en sus </w:t>
+      </w:r>
+      <w:proofErr w:type="spellStart"/>
+      <w:proofErr w:type="gramStart"/>
+      <w:r>
+        <w:t>tests</w:t>
+      </w:r>
+      <w:proofErr w:type="spellEnd"/>
+      <w:proofErr w:type="gramEnd"/>
+      <w:r>
+        <w:t xml:space="preserve"> aunque tiene el mismo problema que con los otros. Lo intentará solucionar, pero sino se revisará, ya que se prioriza </w:t>
       </w:r>
       <w:r>
         <w:t>tener la funcionalidad terminada lo antes posible.</w:t>
@@ -890,13 +948,36 @@
         <w:jc w:val="both"/>
       </w:pPr>
       <w:r>
-        <w:t xml:space="preserve">Enrique </w:t>
-      </w:r>
-      <w:r>
-        <w:t>terminó su funcionalidad del botón y la puso en revisión. Una vez revisada se le pidió que añadiera tests así como que hiciera dos arreglos: un propietario no puede dar en adopción la mascota de otro propietario y que no aparezca el botón si la mascota esta en proceso de adopción en ese momento.</w:t>
-      </w:r>
-      <w:r>
-        <w:t xml:space="preserve"> Algunos errores y faltan tests. </w:t>
+        <w:t xml:space="preserve">Enrique terminó su funcionalidad del botón y la puso en revisión. Una vez revisada se le pidió que añadiera </w:t>
+      </w:r>
+      <w:proofErr w:type="spellStart"/>
+      <w:proofErr w:type="gramStart"/>
+      <w:r>
+        <w:t>tests</w:t>
+      </w:r>
+      <w:proofErr w:type="spellEnd"/>
+      <w:proofErr w:type="gramEnd"/>
+      <w:r>
+        <w:t xml:space="preserve"> así como que hiciera dos arreglos: un propietario no puede dar en adopción la mascota de otro propietario y que no aparezca el botón si la mascota </w:t>
+      </w:r>
+      <w:proofErr w:type="spellStart"/>
+      <w:r>
+        <w:t>esta</w:t>
+      </w:r>
+      <w:proofErr w:type="spellEnd"/>
+      <w:r>
+        <w:t xml:space="preserve"> en proceso de adopción en ese momento.</w:t>
+      </w:r>
+      <w:r>
+        <w:t xml:space="preserve"> Algunos errores y faltan </w:t>
+      </w:r>
+      <w:proofErr w:type="spellStart"/>
+      <w:r>
+        <w:t>tests</w:t>
+      </w:r>
+      <w:proofErr w:type="spellEnd"/>
+      <w:r>
+        <w:t xml:space="preserve">. </w:t>
       </w:r>
       <w:r>
         <w:t>Está teniendo problemas para que un propietario no pueda dar en adopción la mascota de otros propietarios, pero tiene una posible solución añadiendo una vista extra.</w:t>
@@ -907,10 +988,7 @@
         <w:jc w:val="both"/>
       </w:pPr>
       <w:r>
-        <w:t xml:space="preserve">Javier </w:t>
-      </w:r>
-      <w:r>
-        <w:t>ha revisado algunas tareas</w:t>
+        <w:t>Javier ha revisado algunas tareas</w:t>
       </w:r>
       <w:r>
         <w:t xml:space="preserve">. </w:t>
@@ -919,13 +997,26 @@
         <w:t>Su tarea de creación de un sistema de donaciones fue revisad</w:t>
       </w:r>
       <w:r>
-        <w:t>a, teniendo que realizar algunos cambios antes de aprobar la fusión con develop</w:t>
-      </w:r>
+        <w:t xml:space="preserve">a, teniendo que realizar algunos cambios antes de aprobar la fusión con </w:t>
+      </w:r>
+      <w:proofErr w:type="spellStart"/>
+      <w:r>
+        <w:t>develop</w:t>
+      </w:r>
+      <w:proofErr w:type="spellEnd"/>
       <w:r>
         <w:t>.</w:t>
       </w:r>
       <w:r>
-        <w:t xml:space="preserve"> Una vez terminada esa tarea, ha terminado la tarea de la vista detallada de causas. Ha tenido que crear una nueva entidad de donaciones para poder mostrar una vista detallada de las donaciones. Finalmente ha realizado los tests, poniéndola en revisión y siendo finalmente fusionada.</w:t>
+        <w:t xml:space="preserve"> Una vez terminada esa tarea, ha terminado la tarea de la vista detallada de causas. Ha tenido que crear una nueva entidad de donaciones para poder mostrar una vista detallada de las donaciones. Finalmente ha realizado los </w:t>
+      </w:r>
+      <w:proofErr w:type="spellStart"/>
+      <w:r>
+        <w:t>tests</w:t>
+      </w:r>
+      <w:proofErr w:type="spellEnd"/>
+      <w:r>
+        <w:t>, poniéndola en revisión y siendo finalmente fusionada.</w:t>
       </w:r>
     </w:p>
     <w:p>
@@ -982,7 +1073,13 @@
         <w:t xml:space="preserve">Todos pretendemos organizar cómo vamos a </w:t>
       </w:r>
       <w:r>
-        <w:t>realizar la tareas de documentación que nos quedan, para así terminar todo a tiempo en el Sprint.</w:t>
+        <w:t xml:space="preserve">realizar </w:t>
+      </w:r>
+      <w:r>
+        <w:t>las tareas</w:t>
+      </w:r>
+      <w:r>
+        <w:t xml:space="preserve"> de documentación que nos quedan, para así terminar todo a tiempo en el Sprint.</w:t>
       </w:r>
     </w:p>
     <w:p>
@@ -1097,8 +1194,13 @@
                 <w:pStyle w:val="Piedepgina"/>
                 <w:jc w:val="center"/>
               </w:pPr>
+              <w:proofErr w:type="spellStart"/>
               <w:r>
-                <w:t>Daily Scrum 26/04/2021</w:t>
+                <w:t>Daily</w:t>
+              </w:r>
+              <w:proofErr w:type="spellEnd"/>
+              <w:r>
+                <w:t xml:space="preserve"> Scrum 26/04/2021</w:t>
               </w:r>
             </w:p>
           </w:sdtContent>
@@ -2393,6 +2495,7 @@
     <w:rsid w:val="00A63380"/>
     <w:rsid w:val="00AA0EA9"/>
     <w:rsid w:val="00E3434F"/>
+    <w:rsid w:val="00FA25E6"/>
   </w:rsids>
   <m:mathPr>
     <m:mathFont m:val="Cambria Math"/>

</xml_diff>